<commit_message>
Added references to documents
</commit_message>
<xml_diff>
--- a/docs/SRS.docx
+++ b/docs/SRS.docx
@@ -2992,10 +2992,15 @@
                 <w:color w:val="000000"/>
                 <w:sz w:val="20"/>
                 <w:szCs w:val="20"/>
-                <w:u w:val="single"/>
                 <w:shd w:fill="auto" w:val="clear"/>
               </w:rPr>
             </w:pPr>
+            <w:r>
+              <w:rPr>
+                <w:rtl w:val="0"/>
+              </w:rPr>
+              <w:t xml:space="preserve">10/01/2025</w:t>
+            </w:r>
             <w:r>
               <w:rPr>
                 <w:rtl w:val="0"/>
@@ -3045,6 +3050,12 @@
               <w:rPr>
                 <w:rtl w:val="0"/>
               </w:rPr>
+              <w:t xml:space="preserve">1.12</w:t>
+            </w:r>
+            <w:r>
+              <w:rPr>
+                <w:rtl w:val="0"/>
+              </w:rPr>
             </w:r>
           </w:p>
         </w:tc>
@@ -3086,6 +3097,12 @@
                 <w:shd w:fill="auto" w:val="clear"/>
               </w:rPr>
             </w:pPr>
+            <w:r>
+              <w:rPr>
+                <w:rtl w:val="0"/>
+              </w:rPr>
+              <w:t xml:space="preserve">Added references</w:t>
+            </w:r>
             <w:r>
               <w:rPr>
                 <w:rtl w:val="0"/>
@@ -3132,6 +3149,12 @@
                 <w:shd w:fill="auto" w:val="clear"/>
               </w:rPr>
             </w:pPr>
+            <w:r>
+              <w:rPr>
+                <w:rtl w:val="0"/>
+              </w:rPr>
+              <w:t xml:space="preserve">Jason Serduke</w:t>
+            </w:r>
             <w:r>
               <w:rPr>
                 <w:rtl w:val="0"/>
@@ -4341,7 +4364,7 @@
     </w:p>
     <w:sdt>
       <w:sdtPr>
-        <w:id w:val="-2077112850"/>
+        <w:id w:val="-388799175"/>
         <w:docPartObj>
           <w:docPartGallery w:val="Table of Contents"/>
           <w:docPartUnique w:val="1"/>
@@ -7096,34 +7119,7 @@
         <w:rPr>
           <w:rtl w:val="0"/>
         </w:rPr>
-        <w:t xml:space="preserve">References - See </w:t>
-      </w:r>
-      <w:hyperlink r:id="rId11">
-        <w:r>
-          <w:rPr>
-            <w:rFonts w:ascii="Arial" w:cs="Arial" w:eastAsia="Arial" w:hAnsi="Arial"/>
-            <w:color w:val="467886"/>
-            <w:sz w:val="18"/>
-            <w:szCs w:val="18"/>
-            <w:u w:val="single"/>
-            <w:rtl w:val="0"/>
-          </w:rPr>
-          <w:t xml:space="preserve">https://en.wikipedia.org/wiki/Class_diagram</w:t>
-        </w:r>
-      </w:hyperlink>
-      <w:r>
-        <w:rPr>
-          <w:sz w:val="10"/>
-          <w:szCs w:val="10"/>
-          <w:rtl w:val="0"/>
-        </w:rPr>
-        <w:t xml:space="preserve">  </w:t>
-      </w:r>
-      <w:r>
-        <w:rPr>
-          <w:rtl w:val="0"/>
-        </w:rPr>
-        <w:t xml:space="preserve">and ModelingwithUML.ppt</w:t>
+        <w:t xml:space="preserve">References</w:t>
       </w:r>
       <w:r>
         <w:rPr>
@@ -7154,7 +7150,6 @@
           <w:i w:val="0"/>
           <w:smallCaps w:val="0"/>
           <w:strike w:val="0"/>
-          <w:color w:val="7030a0"/>
           <w:sz w:val="20"/>
           <w:szCs w:val="20"/>
           <w:u w:val="none"/>
@@ -7168,7 +7163,6 @@
           <w:i w:val="0"/>
           <w:smallCaps w:val="0"/>
           <w:strike w:val="0"/>
-          <w:color w:val="7030a0"/>
           <w:sz w:val="20"/>
           <w:szCs w:val="20"/>
           <w:u w:val="none"/>
@@ -7184,7 +7178,6 @@
           <w:i w:val="0"/>
           <w:smallCaps w:val="0"/>
           <w:strike w:val="0"/>
-          <w:color w:val="000000"/>
           <w:sz w:val="20"/>
           <w:szCs w:val="20"/>
           <w:u w:val="none"/>
@@ -7200,14 +7193,25 @@
           <w:i w:val="0"/>
           <w:smallCaps w:val="0"/>
           <w:strike w:val="0"/>
-          <w:color w:val="7030a0"/>
           <w:sz w:val="20"/>
           <w:szCs w:val="20"/>
           <w:u w:val="none"/>
           <w:shd w:fill="auto" w:val="clear"/>
           <w:rtl w:val="0"/>
         </w:rPr>
-        <w:t xml:space="preserve">– Step 2 in assignment description</w:t>
+        <w:t xml:space="preserve">– </w:t>
+      </w:r>
+      <w:r>
+        <w:rPr>
+          <w:rFonts w:ascii="Calibri" w:cs="Calibri" w:eastAsia="Calibri" w:hAnsi="Calibri"/>
+          <w:rtl w:val="0"/>
+        </w:rPr>
+        <w:t xml:space="preserve">See UseCaseSpecification.docx</w:t>
+      </w:r>
+      <w:r>
+        <w:rPr>
+          <w:rtl w:val="0"/>
+        </w:rPr>
       </w:r>
     </w:p>
     <w:p>
@@ -7233,7 +7237,6 @@
           <w:i w:val="0"/>
           <w:smallCaps w:val="0"/>
           <w:strike w:val="0"/>
-          <w:color w:val="7030a0"/>
           <w:sz w:val="20"/>
           <w:szCs w:val="20"/>
           <w:u w:val="none"/>
@@ -7247,14 +7250,25 @@
           <w:i w:val="0"/>
           <w:smallCaps w:val="0"/>
           <w:strike w:val="0"/>
-          <w:color w:val="7030a0"/>
           <w:sz w:val="20"/>
           <w:szCs w:val="20"/>
           <w:u w:val="none"/>
           <w:shd w:fill="auto" w:val="clear"/>
           <w:rtl w:val="0"/>
         </w:rPr>
-        <w:t xml:space="preserve">UML Use Case Diagrams Document – Step 3 in assignment description</w:t>
+        <w:t xml:space="preserve">UML Use Case Diagrams Document – </w:t>
+      </w:r>
+      <w:r>
+        <w:rPr>
+          <w:rFonts w:ascii="Calibri" w:cs="Calibri" w:eastAsia="Calibri" w:hAnsi="Calibri"/>
+          <w:rtl w:val="0"/>
+        </w:rPr>
+        <w:t xml:space="preserve">See UML Use Case Diagram.jpg</w:t>
+      </w:r>
+      <w:r>
+        <w:rPr>
+          <w:rtl w:val="0"/>
+        </w:rPr>
       </w:r>
     </w:p>
     <w:p>
@@ -7280,7 +7294,6 @@
           <w:i w:val="0"/>
           <w:smallCaps w:val="0"/>
           <w:strike w:val="0"/>
-          <w:color w:val="7030a0"/>
           <w:sz w:val="20"/>
           <w:szCs w:val="20"/>
           <w:u w:val="none"/>
@@ -7294,14 +7307,25 @@
           <w:i w:val="0"/>
           <w:smallCaps w:val="0"/>
           <w:strike w:val="0"/>
-          <w:color w:val="7030a0"/>
           <w:sz w:val="20"/>
           <w:szCs w:val="20"/>
           <w:u w:val="none"/>
           <w:shd w:fill="auto" w:val="clear"/>
           <w:rtl w:val="0"/>
         </w:rPr>
-        <w:t xml:space="preserve">Class Diagrams – Step 5 in assignment description</w:t>
+        <w:t xml:space="preserve">Class Diagrams –</w:t>
+      </w:r>
+      <w:r>
+        <w:rPr>
+          <w:rFonts w:ascii="Calibri" w:cs="Calibri" w:eastAsia="Calibri" w:hAnsi="Calibri"/>
+          <w:rtl w:val="0"/>
+        </w:rPr>
+        <w:t xml:space="preserve"> LibrarySystemClassesUML.png</w:t>
+      </w:r>
+      <w:r>
+        <w:rPr>
+          <w:rtl w:val="0"/>
+        </w:rPr>
       </w:r>
     </w:p>
     <w:p>
@@ -7327,7 +7351,6 @@
           <w:i w:val="0"/>
           <w:smallCaps w:val="0"/>
           <w:strike w:val="0"/>
-          <w:color w:val="7030a0"/>
           <w:sz w:val="20"/>
           <w:szCs w:val="20"/>
           <w:u w:val="none"/>
@@ -7341,14 +7364,25 @@
           <w:i w:val="0"/>
           <w:smallCaps w:val="0"/>
           <w:strike w:val="0"/>
-          <w:color w:val="7030a0"/>
           <w:sz w:val="20"/>
           <w:szCs w:val="20"/>
           <w:u w:val="none"/>
           <w:shd w:fill="auto" w:val="clear"/>
           <w:rtl w:val="0"/>
         </w:rPr>
-        <w:t xml:space="preserve">Sequence Diagrams – Step 6 in assignment description</w:t>
+        <w:t xml:space="preserve">Sequence Diagrams – </w:t>
+      </w:r>
+      <w:r>
+        <w:rPr>
+          <w:rFonts w:ascii="Calibri" w:cs="Calibri" w:eastAsia="Calibri" w:hAnsi="Calibri"/>
+          <w:rtl w:val="0"/>
+        </w:rPr>
+        <w:t xml:space="preserve">SequenceDiagrams.docx</w:t>
+      </w:r>
+      <w:r>
+        <w:rPr>
+          <w:rtl w:val="0"/>
+        </w:rPr>
       </w:r>
     </w:p>
     <w:p>
@@ -9652,10 +9686,10 @@
       <w:pPr>
         <w:rPr/>
         <w:sectPr>
-          <w:headerReference r:id="rId12" w:type="default"/>
-          <w:headerReference r:id="rId13" w:type="first"/>
-          <w:footerReference r:id="rId14" w:type="default"/>
-          <w:footerReference r:id="rId15" w:type="first"/>
+          <w:headerReference r:id="rId11" w:type="default"/>
+          <w:headerReference r:id="rId12" w:type="first"/>
+          <w:footerReference r:id="rId13" w:type="default"/>
+          <w:footerReference r:id="rId14" w:type="first"/>
           <w:type w:val="nextPage"/>
           <w:pgSz w:h="15840" w:w="12240" w:orient="portrait"/>
           <w:pgMar w:bottom="1800" w:top="1440" w:left="1800" w:right="1800" w:header="720" w:footer="1080"/>

</xml_diff>

<commit_message>
Minor change to References section
</commit_message>
<xml_diff>
--- a/docs/SRS.docx
+++ b/docs/SRS.docx
@@ -4364,7 +4364,7 @@
     </w:p>
     <w:sdt>
       <w:sdtPr>
-        <w:id w:val="-388799175"/>
+        <w:id w:val="-1526262633"/>
         <w:docPartObj>
           <w:docPartGallery w:val="Table of Contents"/>
           <w:docPartUnique w:val="1"/>
@@ -7320,7 +7320,7 @@
           <w:rFonts w:ascii="Calibri" w:cs="Calibri" w:eastAsia="Calibri" w:hAnsi="Calibri"/>
           <w:rtl w:val="0"/>
         </w:rPr>
-        <w:t xml:space="preserve"> LibrarySystemClassesUML.png</w:t>
+        <w:t xml:space="preserve"> See LibrarySystemClassesUML.png</w:t>
       </w:r>
       <w:r>
         <w:rPr>
@@ -7370,7 +7370,7 @@
           <w:shd w:fill="auto" w:val="clear"/>
           <w:rtl w:val="0"/>
         </w:rPr>
-        <w:t xml:space="preserve">Sequence Diagrams – </w:t>
+        <w:t xml:space="preserve">Sequence Diagrams – See </w:t>
       </w:r>
       <w:r>
         <w:rPr>

</xml_diff>